<commit_message>
Agregué las actividades de cada clase
</commit_message>
<xml_diff>
--- a/Primera Entrega/Clase 7- Estructura de Computadores/Práctica comparativa Grupo 3.docx
+++ b/Primera Entrega/Clase 7- Estructura de Computadores/Práctica comparativa Grupo 3.docx
@@ -202,10 +202,7 @@
         <w:spacing w:before="240" w:after="240"/>
       </w:pPr>
       <w:r>
-        <w:t>Estamos confundidos debido</w:t>
-      </w:r>
-      <w:r>
-        <w:t xml:space="preserve"> a que no los etiqueto con nombres... Nuestro padre nos </w:t>
+        <w:t xml:space="preserve">Estamos confundidos debido a que no los etiqueto con nombres... Nuestro padre nos </w:t>
       </w:r>
       <w:proofErr w:type="spellStart"/>
       <w:r>
@@ -397,10 +394,7 @@
         <w:t xml:space="preserve">Hermano </w:t>
       </w:r>
       <w:r>
-        <w:t>mayor</w:t>
-      </w:r>
-      <w:r>
-        <w:t xml:space="preserve"> (</w:t>
+        <w:t>mayor (</w:t>
       </w:r>
       <w:proofErr w:type="spellStart"/>
       <w:r>
@@ -416,10 +410,7 @@
       </w:r>
       <w:proofErr w:type="spellEnd"/>
       <w:r>
-        <w:t xml:space="preserve"> X)</w:t>
-      </w:r>
-      <w:r>
-        <w:t xml:space="preserve"> </w:t>
+        <w:t xml:space="preserve"> X) </w:t>
       </w:r>
       <w:r>
         <w:rPr>
@@ -534,8 +525,6 @@
       <w:pPr>
         <w:spacing w:before="240" w:after="240"/>
       </w:pPr>
-      <w:bookmarkStart w:id="0" w:name="_GoBack"/>
-      <w:bookmarkEnd w:id="0"/>
       <w:r>
         <w:t xml:space="preserve">●  </w:t>
       </w:r>
@@ -554,289 +543,16 @@
         <w:t>Marcelo</w:t>
       </w:r>
       <w:r>
-        <w:t xml:space="preserve"> (Office 2019)</w:t>
-      </w:r>
-      <w:r>
-        <w:t xml:space="preserve"> </w:t>
-      </w:r>
-    </w:p>
-    <w:p>
-      <w:pPr>
-        <w:shd w:val="clear" w:color="auto" w:fill="FFFFFF"/>
-        <w:spacing w:line="240" w:lineRule="auto"/>
-        <w:rPr>
-          <w:rFonts w:eastAsia="Times New Roman"/>
-          <w:color w:val="202124"/>
-          <w:sz w:val="24"/>
-          <w:szCs w:val="24"/>
-          <w:lang w:val="es-AR"/>
-        </w:rPr>
-      </w:pPr>
-      <w:r>
-        <w:rPr>
-          <w:rFonts w:eastAsia="Times New Roman"/>
-          <w:b/>
-          <w:bCs/>
-          <w:color w:val="202124"/>
-          <w:sz w:val="24"/>
-          <w:szCs w:val="24"/>
-          <w:lang w:val="es-AR"/>
-        </w:rPr>
-        <w:t>Especificaciones AMD A8-9600</w:t>
-      </w:r>
-    </w:p>
-    <w:p>
-      <w:pPr>
-        <w:numPr>
-          <w:ilvl w:val="0"/>
-          <w:numId w:val="1"/>
-        </w:numPr>
-        <w:shd w:val="clear" w:color="auto" w:fill="FFFFFF"/>
-        <w:spacing w:after="60" w:line="240" w:lineRule="auto"/>
-        <w:ind w:left="0"/>
-        <w:rPr>
-          <w:rFonts w:eastAsia="Times New Roman"/>
-          <w:color w:val="202124"/>
-          <w:sz w:val="24"/>
-          <w:szCs w:val="24"/>
-          <w:lang w:val="es-AR"/>
-        </w:rPr>
-      </w:pPr>
-      <w:r>
-        <w:rPr>
-          <w:rFonts w:eastAsia="Times New Roman"/>
-          <w:color w:val="202124"/>
-          <w:sz w:val="24"/>
-          <w:szCs w:val="24"/>
-          <w:lang w:val="es-AR"/>
-        </w:rPr>
-        <w:t>Núcleos de la CPU 4.</w:t>
-      </w:r>
-    </w:p>
-    <w:p>
-      <w:pPr>
-        <w:numPr>
-          <w:ilvl w:val="0"/>
-          <w:numId w:val="1"/>
-        </w:numPr>
-        <w:shd w:val="clear" w:color="auto" w:fill="FFFFFF"/>
-        <w:spacing w:after="60" w:line="240" w:lineRule="auto"/>
-        <w:ind w:left="0"/>
-        <w:rPr>
-          <w:rFonts w:eastAsia="Times New Roman"/>
-          <w:color w:val="202124"/>
-          <w:sz w:val="24"/>
-          <w:szCs w:val="24"/>
-          <w:lang w:val="es-AR"/>
-        </w:rPr>
-      </w:pPr>
-      <w:r>
-        <w:rPr>
-          <w:rFonts w:eastAsia="Times New Roman"/>
-          <w:color w:val="202124"/>
-          <w:sz w:val="24"/>
-          <w:szCs w:val="24"/>
-          <w:lang w:val="es-AR"/>
-        </w:rPr>
-        <w:t>Núcleos de GPU 6.</w:t>
-      </w:r>
-    </w:p>
-    <w:p>
-      <w:pPr>
-        <w:numPr>
-          <w:ilvl w:val="0"/>
-          <w:numId w:val="1"/>
-        </w:numPr>
-        <w:shd w:val="clear" w:color="auto" w:fill="FFFFFF"/>
-        <w:spacing w:after="60" w:line="240" w:lineRule="auto"/>
-        <w:ind w:left="0"/>
-        <w:rPr>
-          <w:rFonts w:eastAsia="Times New Roman"/>
-          <w:color w:val="202124"/>
-          <w:sz w:val="24"/>
-          <w:szCs w:val="24"/>
-          <w:lang w:val="es-AR"/>
-        </w:rPr>
-      </w:pPr>
-      <w:r>
-        <w:rPr>
-          <w:rFonts w:eastAsia="Times New Roman"/>
-          <w:color w:val="202124"/>
-          <w:sz w:val="24"/>
-          <w:szCs w:val="24"/>
-          <w:lang w:val="es-AR"/>
-        </w:rPr>
-        <w:t xml:space="preserve">Compute </w:t>
-      </w:r>
-      <w:proofErr w:type="spellStart"/>
-      <w:r>
-        <w:rPr>
-          <w:rFonts w:eastAsia="Times New Roman"/>
-          <w:color w:val="202124"/>
-          <w:sz w:val="24"/>
-          <w:szCs w:val="24"/>
-          <w:lang w:val="es-AR"/>
-        </w:rPr>
-        <w:t>Cores</w:t>
-      </w:r>
-      <w:proofErr w:type="spellEnd"/>
-      <w:r>
-        <w:rPr>
-          <w:rFonts w:eastAsia="Times New Roman"/>
-          <w:color w:val="202124"/>
-          <w:sz w:val="24"/>
-          <w:szCs w:val="24"/>
-          <w:lang w:val="es-AR"/>
-        </w:rPr>
-        <w:t xml:space="preserve"> 10 (4 CPU + 6 GPU)</w:t>
-      </w:r>
-    </w:p>
-    <w:p>
-      <w:pPr>
-        <w:numPr>
-          <w:ilvl w:val="0"/>
-          <w:numId w:val="1"/>
-        </w:numPr>
-        <w:shd w:val="clear" w:color="auto" w:fill="FFFFFF"/>
-        <w:spacing w:after="60" w:line="240" w:lineRule="auto"/>
-        <w:ind w:left="0"/>
-        <w:rPr>
-          <w:rFonts w:eastAsia="Times New Roman"/>
-          <w:color w:val="202124"/>
-          <w:sz w:val="24"/>
-          <w:szCs w:val="24"/>
-          <w:lang w:val="es-AR"/>
-        </w:rPr>
-      </w:pPr>
-      <w:r>
-        <w:rPr>
-          <w:rFonts w:eastAsia="Times New Roman"/>
-          <w:color w:val="202124"/>
-          <w:sz w:val="24"/>
-          <w:szCs w:val="24"/>
-          <w:lang w:val="es-AR"/>
-        </w:rPr>
-        <w:t>Velocidad del reloj base 3.1GHz.</w:t>
-      </w:r>
-    </w:p>
-    <w:p>
-      <w:pPr>
-        <w:numPr>
-          <w:ilvl w:val="0"/>
-          <w:numId w:val="1"/>
-        </w:numPr>
-        <w:shd w:val="clear" w:color="auto" w:fill="FFFFFF"/>
-        <w:spacing w:after="60" w:line="240" w:lineRule="auto"/>
-        <w:ind w:left="0"/>
-        <w:rPr>
-          <w:rFonts w:eastAsia="Times New Roman"/>
-          <w:color w:val="202124"/>
-          <w:sz w:val="24"/>
-          <w:szCs w:val="24"/>
-          <w:lang w:val="es-AR"/>
-        </w:rPr>
-      </w:pPr>
-      <w:r>
-        <w:rPr>
-          <w:rFonts w:eastAsia="Times New Roman"/>
-          <w:color w:val="202124"/>
-          <w:sz w:val="24"/>
-          <w:szCs w:val="24"/>
-          <w:lang w:val="es-AR"/>
-        </w:rPr>
-        <w:t>Velocidad de núcleo máx. 3.4GHz.</w:t>
-      </w:r>
-    </w:p>
-    <w:p>
-      <w:pPr>
-        <w:numPr>
-          <w:ilvl w:val="0"/>
-          <w:numId w:val="1"/>
-        </w:numPr>
-        <w:shd w:val="clear" w:color="auto" w:fill="FFFFFF"/>
-        <w:spacing w:after="60" w:line="240" w:lineRule="auto"/>
-        <w:ind w:left="0"/>
-        <w:rPr>
-          <w:rFonts w:eastAsia="Times New Roman"/>
-          <w:color w:val="202124"/>
-          <w:sz w:val="24"/>
-          <w:szCs w:val="24"/>
-          <w:lang w:val="es-AR"/>
-        </w:rPr>
-      </w:pPr>
-      <w:r>
-        <w:rPr>
-          <w:rFonts w:eastAsia="Times New Roman"/>
-          <w:color w:val="202124"/>
-          <w:sz w:val="24"/>
-          <w:szCs w:val="24"/>
-          <w:lang w:val="es-AR"/>
-        </w:rPr>
-        <w:t>Caché L1 total 0 KB.</w:t>
-      </w:r>
-    </w:p>
-    <w:p>
-      <w:pPr>
-        <w:numPr>
-          <w:ilvl w:val="0"/>
-          <w:numId w:val="1"/>
-        </w:numPr>
-        <w:shd w:val="clear" w:color="auto" w:fill="FFFFFF"/>
-        <w:spacing w:after="60" w:line="240" w:lineRule="auto"/>
-        <w:ind w:left="0"/>
-        <w:rPr>
-          <w:rFonts w:eastAsia="Times New Roman"/>
-          <w:color w:val="202124"/>
-          <w:sz w:val="24"/>
-          <w:szCs w:val="24"/>
-          <w:lang w:val="es-AR"/>
-        </w:rPr>
-      </w:pPr>
-      <w:r>
-        <w:rPr>
-          <w:rFonts w:eastAsia="Times New Roman"/>
-          <w:color w:val="202124"/>
-          <w:sz w:val="24"/>
-          <w:szCs w:val="24"/>
-          <w:lang w:val="es-AR"/>
-        </w:rPr>
-        <w:t>Caché L2 total 2MB.</w:t>
-      </w:r>
-    </w:p>
-    <w:p>
-      <w:pPr>
-        <w:numPr>
-          <w:ilvl w:val="0"/>
-          <w:numId w:val="1"/>
-        </w:numPr>
-        <w:shd w:val="clear" w:color="auto" w:fill="FFFFFF"/>
-        <w:spacing w:after="60" w:line="240" w:lineRule="auto"/>
-        <w:ind w:left="0"/>
-        <w:rPr>
-          <w:rFonts w:eastAsia="Times New Roman"/>
-          <w:color w:val="202124"/>
-          <w:sz w:val="24"/>
-          <w:szCs w:val="24"/>
-          <w:lang w:val="es-AR"/>
-        </w:rPr>
-      </w:pPr>
-      <w:r>
-        <w:rPr>
-          <w:rFonts w:eastAsia="Times New Roman"/>
-          <w:color w:val="202124"/>
-          <w:sz w:val="24"/>
-          <w:szCs w:val="24"/>
-          <w:lang w:val="es-AR"/>
-        </w:rPr>
-        <w:t>Desbloqueado No.</w:t>
+        <w:t xml:space="preserve"> (Office 2019) </w:t>
       </w:r>
     </w:p>
     <w:p>
       <w:pPr>
         <w:spacing w:before="240" w:after="240"/>
       </w:pPr>
-      <w:r>
-        <w:lastRenderedPageBreak/>
+      <w:bookmarkStart w:id="0" w:name="_GoBack"/>
+      <w:bookmarkEnd w:id="0"/>
+      <w:r>
         <w:br/>
         <w:t xml:space="preserve">●  </w:t>
       </w:r>

</xml_diff>